<commit_message>
Duplicate form submission prevented
</commit_message>
<xml_diff>
--- a/documentation/documentation.docx
+++ b/documentation/documentation.docx
@@ -269,6 +269,33 @@
           <w14:ligatures w14:val="standardContextual"/>
         </w:rPr>
         <w:t>Breaking LookupForm into further smaller modules</w:t>
+      </w:r>
+    </w:p>
+    <w:p>
+      <w:pPr>
+        <w:numPr>
+          <w:ilvl w:val="0"/>
+          <w:numId w:val="2"/>
+        </w:numPr>
+        <w:rPr>
+          <w:rFonts w:hint="default" w:ascii="Verdana Regular" w:hAnsi="Verdana Regular" w:cs="Verdana Regular" w:eastAsiaTheme="minorHAnsi"/>
+          <w:kern w:val="2"/>
+          <w:sz w:val="28"/>
+          <w:szCs w:val="28"/>
+          <w:lang w:val="en-US" w:eastAsia="en-US" w:bidi="ar-SA"/>
+          <w14:ligatures w14:val="standardContextual"/>
+        </w:rPr>
+      </w:pPr>
+      <w:r>
+        <w:rPr>
+          <w:rFonts w:hint="default" w:ascii="Verdana Regular" w:hAnsi="Verdana Regular" w:cs="Verdana Regular"/>
+          <w:kern w:val="2"/>
+          <w:sz w:val="28"/>
+          <w:szCs w:val="28"/>
+          <w:lang w:val="en-US" w:eastAsia="en-US" w:bidi="ar-SA"/>
+          <w14:ligatures w14:val="standardContextual"/>
+        </w:rPr>
+        <w:t>Add utility functions to reduce the LookupForm logic</w:t>
       </w:r>
       <w:bookmarkStart w:id="0" w:name="_GoBack"/>
       <w:bookmarkEnd w:id="0"/>

</xml_diff>